<commit_message>
updates on all files
</commit_message>
<xml_diff>
--- a/Final_Documentation.docx
+++ b/Final_Documentation.docx
@@ -107,6 +107,7 @@
           <w:color w:val="224D54"/>
           <w:sz w:val="48"/>
           <w:szCs w:val="48"/>
+          <w:lang w:val="en-US"/>
         </w:rPr>
       </w:pPr>
       <w:r>
@@ -116,8 +117,9 @@
           <w:color w:val="224D54"/>
           <w:sz w:val="48"/>
           <w:szCs w:val="48"/>
-        </w:rPr>
-        <w:t>……………………………………………………</w:t>
+          <w:lang w:val="en-US"/>
+        </w:rPr>
+        <w:t>ALGORITHMIC TRADING BOT</w:t>
       </w:r>
     </w:p>
     <w:p>
@@ -166,7 +168,7 @@
           <w:rFonts w:ascii="Arial" w:eastAsia="Arial" w:hAnsi="Arial" w:cs="Arial"/>
           <w:b/>
         </w:rPr>
-        <w:t>XXX XXX XXX</w:t>
+        <w:t>ГЕОРГИ ВАСИЛЕВ КИРОВ</w:t>
       </w:r>
     </w:p>
     <w:p>
@@ -202,6 +204,7 @@
         <w:spacing w:before="0" w:after="0"/>
         <w:rPr>
           <w:rFonts w:ascii="Arial" w:eastAsia="Arial" w:hAnsi="Arial" w:cs="Arial"/>
+          <w:b/>
         </w:rPr>
       </w:pPr>
     </w:p>
@@ -218,37 +221,14 @@
         <w:rPr>
           <w:rFonts w:ascii="Arial" w:eastAsia="Arial" w:hAnsi="Arial" w:cs="Arial"/>
         </w:rPr>
-        <w:t xml:space="preserve">Научен ръководител: </w:t>
+        <w:t xml:space="preserve">Рецензент: </w:t>
       </w:r>
       <w:r>
         <w:rPr>
           <w:rFonts w:ascii="Arial" w:eastAsia="Arial" w:hAnsi="Arial" w:cs="Arial"/>
           <w:b/>
         </w:rPr>
-        <w:t>XXX XXX XXX</w:t>
-      </w:r>
-    </w:p>
-    <w:p>
-      <w:pPr>
-        <w:spacing w:before="0" w:after="0"/>
-        <w:jc w:val="right"/>
-        <w:rPr>
-          <w:rFonts w:ascii="Arial" w:eastAsia="Arial" w:hAnsi="Arial" w:cs="Arial"/>
-          <w:b/>
-        </w:rPr>
-      </w:pPr>
-      <w:r>
-        <w:rPr>
-          <w:rFonts w:ascii="Arial" w:eastAsia="Arial" w:hAnsi="Arial" w:cs="Arial"/>
-        </w:rPr>
-        <w:t xml:space="preserve">Рецензент: </w:t>
-      </w:r>
-      <w:r>
-        <w:rPr>
-          <w:rFonts w:ascii="Arial" w:eastAsia="Arial" w:hAnsi="Arial" w:cs="Arial"/>
-          <w:b/>
-        </w:rPr>
-        <w:t>XXX XXX XXX</w:t>
+        <w:t>МАРИЯН ЙОРДАНОВ</w:t>
       </w:r>
     </w:p>
     <w:p>
@@ -1394,36 +1374,202 @@
         <w:jc w:val="both"/>
         <w:rPr>
           <w:rFonts w:eastAsia="Arial"/>
-        </w:rPr>
-      </w:pPr>
-      <w:r>
-        <w:rPr>
-          <w:rFonts w:eastAsia="Arial"/>
-        </w:rPr>
-        <w:t>Реших да избера темата за бот, с алгоритми, който търгува вместо вас, защото имам голям интерес към това, да създам нещо с което да си изкарвам парите, без да се налага да участвам пряко в процеса. Още от малък представата ми за това, как да си изкарвам парите, не е била свързана с типичната за повечето хора работа от девет до пет. Аз съм си бунтар още от малък и мразя някой да ме командва. Харесвам да правя това, което аз искам и сам на себе си да съм си шеф. Основната идея зад този бот е именно това, аз да създам нещо, което да работи за мен. В началото тръгнах да го правя с изкуствен интелект, но в последствие установих, че лаптопа ми не е достатъчно добър, за да поддържа нещо, толкова голямо и сложно. Затова реших да го направя по малко по – математически начин, като ползвам алгоритми и индикатори.</w:t>
-      </w:r>
-    </w:p>
-    <w:p>
-      <w:pPr>
-        <w:jc w:val="both"/>
-        <w:rPr>
-          <w:rFonts w:eastAsia="Arial"/>
-        </w:rPr>
-      </w:pPr>
-    </w:p>
-    <w:p>
-      <w:pPr>
-        <w:jc w:val="both"/>
-        <w:rPr>
-          <w:rFonts w:eastAsia="Arial"/>
-        </w:rPr>
-      </w:pPr>
-      <w:r>
-        <w:rPr>
-          <w:rFonts w:eastAsia="Arial"/>
-        </w:rPr>
-        <w:t>Решението ми да направя крипто бот, също беше много повлияно от най – близкият ми приятел. Той е много умно момче, макар на моменти да не му личи, винаги е готов да помогне на приятел в нужда и е изключително благонамерен. Когато на мен ми трябваха пари, той ми предложи да ме научи да тъгувам крипто, тъй като това е нещо, с което той се занимава и е изключително добър. Прекарахме цяло лято заедно, като той ми обясняваше всичко. Даде ми книги да чета, дори ми прати пари, с които аз да търгувам. След известно време аз се отказах, тъй като не беше моето нещо, но той не се ядоса, нито си поиска парите обратно. Той ме подкрепи в решението ми и каза, че ако имам нужда от някакъв съвет в крипто начинанието, винаги ще е там да ми помогне. До ден днешен аз пазя парите, които ми беше пратил. Това, че съм ги запазил, се оказа много позитивна случка, тъй като сега те ще бъдат инвестирани именно в това, да разработя бота, който ще търгува вместо вас.</w:t>
-      </w:r>
+          <w:lang w:val="en-US"/>
+        </w:rPr>
+      </w:pPr>
+      <w:r>
+        <w:rPr>
+          <w:rFonts w:eastAsia="Arial"/>
+        </w:rPr>
+        <w:t>Реших да избера темата за бот, с алгоритми, ко</w:t>
+      </w:r>
+      <w:r>
+        <w:rPr>
+          <w:rFonts w:eastAsia="Arial"/>
+        </w:rPr>
+        <w:t xml:space="preserve">йто търгува вместо потребителя, без да го ангажира, като му подпомогне да изкара допълнителни доходи, подобрявайки </w:t>
+      </w:r>
+      <w:r>
+        <w:rPr>
+          <w:rFonts w:eastAsia="Arial"/>
+        </w:rPr>
+        <w:t xml:space="preserve">благосъстоянието му. </w:t>
+      </w:r>
+      <w:r>
+        <w:rPr>
+          <w:rFonts w:eastAsia="Arial"/>
+          <w:lang w:val="en-US"/>
+        </w:rPr>
+        <w:t xml:space="preserve"> </w:t>
+      </w:r>
+      <w:r>
+        <w:rPr>
+          <w:rFonts w:eastAsia="Arial"/>
+          <w:lang w:val="en-US"/>
+        </w:rPr>
+        <w:t xml:space="preserve">В </w:t>
+      </w:r>
+      <w:r>
+        <w:rPr>
+          <w:rFonts w:eastAsia="Arial"/>
+          <w:lang w:val="en-US"/>
+        </w:rPr>
+        <w:t xml:space="preserve">днешните забързани финансови пазари възможностите за търговия възникват и изчезват за секунди, което </w:t>
+      </w:r>
+      <w:r>
+        <w:rPr>
+          <w:rFonts w:eastAsia="Arial"/>
+        </w:rPr>
+        <w:t>създава</w:t>
+      </w:r>
+      <w:r>
+        <w:rPr>
+          <w:rFonts w:eastAsia="Arial"/>
+          <w:lang w:val="en-US"/>
+        </w:rPr>
+        <w:t xml:space="preserve"> предизвикателство за хората да се възползват от тях. Автоматизираният бот за търговия, </w:t>
+      </w:r>
+      <w:r>
+        <w:rPr>
+          <w:rFonts w:eastAsia="Arial"/>
+        </w:rPr>
+        <w:t xml:space="preserve">описан </w:t>
+      </w:r>
+      <w:r>
+        <w:rPr>
+          <w:rFonts w:eastAsia="Arial"/>
+          <w:lang w:val="en-US"/>
+        </w:rPr>
+        <w:t xml:space="preserve"> в този проект, има за цел да се справи с този проблем чрез използване на </w:t>
+      </w:r>
+      <w:r>
+        <w:rPr>
+          <w:rFonts w:eastAsia="Arial"/>
+          <w:lang w:val="en-US"/>
+        </w:rPr>
+        <w:t>алгоритми</w:t>
+      </w:r>
+      <w:r>
+        <w:rPr>
+          <w:rFonts w:eastAsia="Arial"/>
+          <w:lang w:val="en-US"/>
+        </w:rPr>
+        <w:t>. Като предоставя бе</w:t>
+      </w:r>
+      <w:r>
+        <w:rPr>
+          <w:rFonts w:eastAsia="Arial"/>
+          <w:lang w:val="en-US"/>
+        </w:rPr>
+        <w:t>зпроблемен и ефективен начин на работа</w:t>
+      </w:r>
+      <w:r>
+        <w:rPr>
+          <w:rFonts w:eastAsia="Arial"/>
+          <w:lang w:val="en-US"/>
+        </w:rPr>
+        <w:t>, ботът има за цел да подобри доходите на потребителите, като същевременно минимизира тяхното време и усилия.</w:t>
+      </w:r>
+    </w:p>
+    <w:p>
+      <w:pPr>
+        <w:jc w:val="both"/>
+        <w:rPr>
+          <w:rFonts w:eastAsia="Arial"/>
+        </w:rPr>
+      </w:pPr>
+      <w:r>
+        <w:rPr>
+          <w:rFonts w:eastAsia="Arial"/>
+        </w:rPr>
+        <w:t xml:space="preserve">Основната идея зад този бот е именно това, аз да създам нещо, което да работи за мен. </w:t>
+      </w:r>
+      <w:r>
+        <w:rPr>
+          <w:rFonts w:eastAsia="Arial"/>
+        </w:rPr>
+        <w:t>П</w:t>
+      </w:r>
+      <w:r>
+        <w:rPr>
+          <w:rFonts w:eastAsia="Arial"/>
+        </w:rPr>
+        <w:t>ър</w:t>
+      </w:r>
+      <w:r>
+        <w:rPr>
+          <w:rFonts w:eastAsia="Arial"/>
+        </w:rPr>
+        <w:t>в</w:t>
+      </w:r>
+      <w:r>
+        <w:rPr>
+          <w:rFonts w:eastAsia="Arial"/>
+        </w:rPr>
+        <w:t>о</w:t>
+      </w:r>
+      <w:r>
+        <w:rPr>
+          <w:rFonts w:eastAsia="Arial"/>
+        </w:rPr>
+        <w:t xml:space="preserve">началната идея за този бот </w:t>
+      </w:r>
+      <w:r>
+        <w:rPr>
+          <w:rFonts w:eastAsia="Arial"/>
+        </w:rPr>
+        <w:t xml:space="preserve">беше </w:t>
+      </w:r>
+      <w:r>
+        <w:rPr>
+          <w:rFonts w:eastAsia="Arial"/>
+        </w:rPr>
+        <w:t xml:space="preserve"> да го </w:t>
+      </w:r>
+      <w:r>
+        <w:rPr>
+          <w:rFonts w:eastAsia="Arial"/>
+        </w:rPr>
+        <w:t>на</w:t>
+      </w:r>
+      <w:r>
+        <w:rPr>
+          <w:rFonts w:eastAsia="Arial"/>
+        </w:rPr>
+        <w:t>правя с изкуствен интелект, но в последствие</w:t>
+      </w:r>
+      <w:r>
+        <w:rPr>
+          <w:rFonts w:eastAsia="Arial"/>
+        </w:rPr>
+        <w:t xml:space="preserve"> осъзнах, че ще е по – ефикасно и ненатоварващо машината на потребителя, да сменя стратегията</w:t>
+      </w:r>
+      <w:r>
+        <w:rPr>
+          <w:rFonts w:eastAsia="Arial"/>
+        </w:rPr>
+        <w:t>. Затова реших да го направя по малко по – математически начин, като ползвам алгоритми и индикатори.</w:t>
+      </w:r>
+      <w:r>
+        <w:rPr>
+          <w:rFonts w:eastAsia="Arial"/>
+        </w:rPr>
+        <w:t xml:space="preserve"> Така програмата няма да натоварва устройството на потребителя толкова много и ще е по – оптимизирана</w:t>
+      </w:r>
+      <w:r>
+        <w:rPr>
+          <w:rFonts w:eastAsia="Arial"/>
+        </w:rPr>
+        <w:t>.</w:t>
+      </w:r>
+    </w:p>
+    <w:p>
+      <w:pPr>
+        <w:jc w:val="both"/>
+        <w:rPr>
+          <w:rFonts w:eastAsia="Arial"/>
+        </w:rPr>
+      </w:pPr>
     </w:p>
     <w:p>
       <w:pPr>
@@ -1477,14 +1623,14 @@
         <w:rPr>
           <w:rFonts w:eastAsia="Arial"/>
         </w:rPr>
-        <w:t xml:space="preserve">Крипто търговията е процес на купуване, продаване и обмен на цифрови активи, познати още като криптовалути.  Процесът споменат в предното изречение се изпълнява чрез онлайн платформи или борси, познати още като ексчейнджи. Търговията на криптовалути е нещо сравнително ново. Много хора вярват, че там се намира бъдещето на финансите и лека полека всички започват да се насочват натам. Крипто търговията е много по – различна от традиционните фондови пазари, въпреки че хората, не разбиращи от двете неща, не биха намерили разлика. В традиционната търговия на акции, която се </w:t>
+        <w:t xml:space="preserve">Крипто търговията е процес на купуване, продаване и обмен на цифрови активи, познати още като криптовалути.  Процесът споменат в предното изречение се изпълнява чрез онлайн платформи или борси, познати още като ексчейнджи. Търговията на криптовалути е нещо сравнително ново. Много хора вярват, че там се намира бъдещето на финансите и лека полека всички започват да се насочват натам. Крипто търговията е много по – различна от традиционните фондови пазари, въпреки че хората, не разбиращи от двете неща, не биха намерили разлика. В традиционната търговия на акции, която се извършва на централизирана борса, има трета страна, която извършва комуникацията между купувача и продавача, докато при търговията на крипто, това действие се извършва на децентрализирани борси -  там не е замесено трето лице и комуникацията между „продавач“ и купувач се извършва директно. Още един от плюсовете на крипто търговията е, че пазара е отворен постоянно, за разлика от този на акциите. Както знаете акции не могат да се купуват по време на празнични дни и имат определени часови периоди, в които могат да се продават и купуват. Ключът към успешната крипто търговия е разбирането на различните видове налични активи и научаването как да разчитате пазара и да идентифицирате </w:t>
       </w:r>
       <w:r>
         <w:rPr>
           <w:rFonts w:eastAsia="Arial"/>
         </w:rPr>
         <w:lastRenderedPageBreak/>
-        <w:t>извършва на централизирана борса, има трета страна, която извършва комуникацията между купувача и продавача, докато при търговията на крипто, това действие се извършва на децентрализирани борси -  там не е замесено трето лице и комуникацията между „продавач“ и купувач се извършва директно. Още един от плюсовете на крипто търговията е, че пазара е отворен постоянно, за разлика от този на акциите. Както знаете акции не могат да се купуват по време на празнични дни и имат определени часови периоди, в които могат да се продават и купуват. Ключът към успешната крипто търговия е разбирането на различните видове налични активи и научаването как да разчитате пазара и да идентифицирате печеливши трендове. Крипто активите се предлагат в различни форми, включително монети, токени и деривати. Монетите са най-често срещаният тип актив, но токените също набират популярност, тъй като предлагат повече възможности за инвеститорите. Дериватите са форма на актив, който извлича стойността си от базов актив. Трейдърите също трябва да разбират различните стратегии за търговия и как да идентифицират добри входни и изходни точки. Техническият анализ помага на трейдърите да вземат информирани решения кога да купуват, продават или държат активите си. Фундаменталният анализ помага на трейдърите да разберат какво движи пазара и как може да се държи в бъдеще. Крипто търговията е рисковано, но потенциално печелившо начинание за тези, които разбират пазарите и имат правилните инструменти и стратегии.</w:t>
+        <w:t>печеливши трендове. Крипто активите се предлагат в различни форми, включително монети, токени и деривати. Монетите са най-често срещаният тип актив, но токените също набират популярност, тъй като предлагат повече възможности за инвеститорите. Дериватите са форма на актив, който извлича стойността си от базов актив. Трейдърите също трябва да разбират различните стратегии за търговия и как да идентифицират добри входни и изходни точки. Техническият анализ помага на трейдърите да вземат информирани решения кога да купуват, продават или държат активите си. Фундаменталният анализ помага на трейдърите да разберат какво движи пазара и как може да се държи в бъдеще. Крипто търговията е рисковано, но потенциално печелившо начинание за тези, които разбират пазарите и имат правилните инструменти и стратегии.</w:t>
       </w:r>
     </w:p>
     <w:p>
@@ -1570,14 +1716,14 @@
         <w:rPr>
           <w:rFonts w:eastAsia="Arial"/>
         </w:rPr>
-        <w:t xml:space="preserve">ликвидност (колко лесно даден актив може да превърнат в пари в брой, без да бъде засегната неговата пазарна цена.) на пазара. Този тип бот помага за преодоляване на пропастта между купувачи и продавачи, като прави поръчки между тях. Той играе ролята на мост между купувача и продавача. Той е програмиран да поставя лимитирани поръчки на малко по-ниска от текущата пазарна цена и малко по-висока от текущата пазарна цена. Това помага за увеличаване на ликвидността на пазара и улеснява трейдванета за купувачи и продавачи. Друг тип бот за крипто трейдване е арбитражният бот, който е предназначен да се възползва от несъответствията в цените между борсите. Този тип бот търгува на </w:t>
+        <w:t xml:space="preserve">ликвидност (колко лесно даден актив може да превърнат в пари в брой, без да бъде засегната неговата пазарна цена.) на пазара. Този тип бот помага за преодоляване на пропастта между купувачи и продавачи, като прави поръчки между тях. Той играе ролята на мост между купувача и продавача. Той е програмиран да поставя лимитирани поръчки на малко по-ниска от текущата пазарна цена и малко по-висока от текущата пазарна цена. Това помага за увеличаване на ликвидността на пазара и улеснява трейдванета за купувачи и продавачи. Друг тип бот за крипто трейдване е арбитражният бот, който е предназначен да се възползва от несъответствията в цените между борсите. Този тип бот търгува на различни пазари и борси, за да улови разликата в цените. По този начин той може да се възползва от разликите в цените и да се възползва от тях, за да изкара печалби. Третият тип бот за крипто трейдване е ботът за следване на трендовете. Той е програмиран да следва трендовете на пазара. Този тип бот е предназначен да следи текущата пазарна инерция и да се възползва от нея. Той е програмиран да купува, когато цените се покачват, и да продава, когато цените падат, като по този начин бързо прави печалби. И накрая, има ботове за алгоритмична трейдване, които са програмирани с алгоритъм за изпълнение на определен стратегии за трейдване. Тези ботове са програмирани да анализират данни, да идентифицират </w:t>
       </w:r>
       <w:r>
         <w:rPr>
           <w:rFonts w:eastAsia="Arial"/>
         </w:rPr>
         <w:lastRenderedPageBreak/>
-        <w:t>различни пазари и борси, за да улови разликата в цените. По този начин той може да се възползва от разликите в цените и да се възползва от тях, за да изкара печалби. Третият тип бот за крипто трейдване е ботът за следване на трендовете. Той е програмиран да следва трендовете на пазара. Този тип бот е предназначен да следи текущата пазарна инерция и да се възползва от нея. Той е програмиран да купува, когато цените се покачват, и да продава, когато цените падат, като по този начин бързо прави печалби. И накрая, има ботове за алгоритмична трейдване, които са програмирани с алгоритъм за изпълнение на определен стратегии за трейдване. Тези ботове са програмирани да анализират данни, да идентифицират модели и да извършват сделки въз основа на модела, които разпознават. Алгоритмичните ботове за трейдване стават все по-популярни, тъй като осигуряват по-голяма точност</w:t>
+        <w:t>модели и да извършват сделки въз основа на модела, които разпознават. Алгоритмичните ботове за трейдване стават все по-популярни, тъй като осигуряват по-голяма точност</w:t>
       </w:r>
     </w:p>
     <w:p>
@@ -1644,6 +1790,20 @@
         </w:rPr>
         <w:t>Цели на дипломния проект</w:t>
       </w:r>
+    </w:p>
+    <w:p>
+      <w:pPr>
+        <w:rPr>
+          <w:rFonts w:eastAsia="Arial"/>
+        </w:rPr>
+      </w:pPr>
+    </w:p>
+    <w:p>
+      <w:pPr>
+        <w:rPr>
+          <w:rFonts w:eastAsia="Arial"/>
+        </w:rPr>
+      </w:pPr>
     </w:p>
     <w:p>
       <w:pPr>
@@ -1833,7 +1993,6 @@
           <w:rFonts w:eastAsia="Arial"/>
           <w:b/>
         </w:rPr>
-        <w:lastRenderedPageBreak/>
         <w:t>Постоянство</w:t>
       </w:r>
       <w:r>
@@ -1854,28 +2013,85 @@
     </w:p>
     <w:p>
       <w:pPr>
+        <w:jc w:val="both"/>
+        <w:rPr>
+          <w:rFonts w:eastAsia="Arial"/>
+          <w:color w:val="808080"/>
+        </w:rPr>
+      </w:pPr>
+    </w:p>
+    <w:p>
+      <w:pPr>
+        <w:jc w:val="both"/>
+        <w:rPr>
+          <w:rFonts w:eastAsia="Arial"/>
+          <w:color w:val="808080"/>
+        </w:rPr>
+      </w:pPr>
+    </w:p>
+    <w:p>
+      <w:pPr>
+        <w:jc w:val="both"/>
+        <w:rPr>
+          <w:rFonts w:eastAsia="Arial"/>
+          <w:color w:val="808080"/>
+        </w:rPr>
+      </w:pPr>
+    </w:p>
+    <w:p>
+      <w:pPr>
+        <w:jc w:val="both"/>
+        <w:rPr>
+          <w:rFonts w:eastAsia="Arial"/>
+          <w:color w:val="808080"/>
+        </w:rPr>
+      </w:pPr>
+    </w:p>
+    <w:p>
+      <w:pPr>
+        <w:jc w:val="both"/>
+        <w:rPr>
+          <w:rFonts w:eastAsia="Arial"/>
+          <w:color w:val="808080"/>
+        </w:rPr>
+      </w:pPr>
+    </w:p>
+    <w:p>
+      <w:pPr>
         <w:pStyle w:val="Heading2"/>
         <w:jc w:val="both"/>
         <w:rPr>
           <w:rFonts w:eastAsia="Arial"/>
+        </w:rPr>
+      </w:pPr>
+    </w:p>
+    <w:p>
+      <w:pPr>
+        <w:pStyle w:val="Heading2"/>
+        <w:jc w:val="both"/>
+        <w:rPr>
+          <w:rFonts w:eastAsia="Arial"/>
+        </w:rPr>
+      </w:pPr>
+    </w:p>
+    <w:p>
+      <w:pPr>
+        <w:pStyle w:val="Heading2"/>
+        <w:jc w:val="both"/>
+        <w:rPr>
+          <w:rFonts w:eastAsia="Arial"/>
           <w:color w:val="808080"/>
-          <w:sz w:val="48"/>
-          <w:szCs w:val="48"/>
-        </w:rPr>
-      </w:pPr>
-      <w:r>
-        <w:rPr>
-          <w:rFonts w:eastAsia="Arial"/>
-          <w:sz w:val="48"/>
-          <w:szCs w:val="48"/>
+        </w:rPr>
+      </w:pPr>
+      <w:r>
+        <w:rPr>
+          <w:rFonts w:eastAsia="Arial"/>
         </w:rPr>
         <w:t xml:space="preserve">Целта </w:t>
       </w:r>
       <w:r>
         <w:rPr>
           <w:rFonts w:eastAsia="Arial"/>
-          <w:sz w:val="48"/>
-          <w:szCs w:val="48"/>
         </w:rPr>
         <w:t>на настоящата дипломна работа:</w:t>
       </w:r>
@@ -1895,21 +2111,9 @@
           <w:rFonts w:eastAsia="Arial"/>
         </w:rPr>
       </w:pPr>
-    </w:p>
-    <w:p>
-      <w:pPr>
-        <w:jc w:val="both"/>
-        <w:rPr>
-          <w:rFonts w:eastAsia="Arial"/>
-          <w:sz w:val="40"/>
-          <w:szCs w:val="40"/>
-        </w:rPr>
-      </w:pPr>
-      <w:r>
-        <w:rPr>
-          <w:rFonts w:eastAsia="Arial"/>
-          <w:sz w:val="40"/>
-          <w:szCs w:val="40"/>
+      <w:r>
+        <w:rPr>
+          <w:rFonts w:eastAsia="Arial"/>
         </w:rPr>
         <w:t>Във връзка с поставената цел за разработване на бот, търгуващ криптовалути :</w:t>
       </w:r>
@@ -1931,15 +2135,11 @@
         <w:jc w:val="both"/>
         <w:rPr>
           <w:rFonts w:eastAsia="Arial"/>
-          <w:sz w:val="40"/>
-          <w:szCs w:val="40"/>
-        </w:rPr>
-      </w:pPr>
-      <w:r>
-        <w:rPr>
-          <w:rFonts w:eastAsia="Arial"/>
-          <w:sz w:val="40"/>
-          <w:szCs w:val="40"/>
+        </w:rPr>
+      </w:pPr>
+      <w:r>
+        <w:rPr>
+          <w:rFonts w:eastAsia="Arial"/>
         </w:rPr>
         <w:t>Извършване на проучване и подготовка на обзор на проблемната област</w:t>
       </w:r>
@@ -1961,15 +2161,11 @@
         <w:jc w:val="both"/>
         <w:rPr>
           <w:rFonts w:eastAsia="Arial"/>
-          <w:sz w:val="40"/>
-          <w:szCs w:val="40"/>
-        </w:rPr>
-      </w:pPr>
-      <w:r>
-        <w:rPr>
-          <w:rFonts w:eastAsia="Arial"/>
-          <w:sz w:val="40"/>
-          <w:szCs w:val="40"/>
+        </w:rPr>
+      </w:pPr>
+      <w:r>
+        <w:rPr>
+          <w:rFonts w:eastAsia="Arial"/>
         </w:rPr>
         <w:t>Проучване на инструментите и технологиите за работа с пазари и технически анализи в Python</w:t>
       </w:r>
@@ -1991,15 +2187,11 @@
         <w:jc w:val="both"/>
         <w:rPr>
           <w:rFonts w:eastAsia="Arial"/>
-          <w:sz w:val="40"/>
-          <w:szCs w:val="40"/>
-        </w:rPr>
-      </w:pPr>
-      <w:r>
-        <w:rPr>
-          <w:rFonts w:eastAsia="Arial"/>
-          <w:sz w:val="40"/>
-          <w:szCs w:val="40"/>
+        </w:rPr>
+      </w:pPr>
+      <w:r>
+        <w:rPr>
+          <w:rFonts w:eastAsia="Arial"/>
         </w:rPr>
         <w:t>Проектиране на система, работеща на миналото на пазара, анализираща поведението на програмата</w:t>
       </w:r>
@@ -2021,15 +2213,11 @@
         <w:jc w:val="both"/>
         <w:rPr>
           <w:rFonts w:eastAsia="Arial"/>
-          <w:sz w:val="40"/>
-          <w:szCs w:val="40"/>
-        </w:rPr>
-      </w:pPr>
-      <w:r>
-        <w:rPr>
-          <w:rFonts w:eastAsia="Arial"/>
-          <w:sz w:val="40"/>
-          <w:szCs w:val="40"/>
+        </w:rPr>
+      </w:pPr>
+      <w:r>
+        <w:rPr>
+          <w:rFonts w:eastAsia="Arial"/>
         </w:rPr>
         <w:t>Реализация на системата в истинския пазар, анализ на програмата в истинския пазар, с хипотетични пари</w:t>
       </w:r>
@@ -2056,16 +2244,14 @@
       <w:r>
         <w:rPr>
           <w:rFonts w:eastAsia="Arial"/>
+        </w:rPr>
+        <w:t>Извеждане на изводи и заключения на базата на разработения проект</w:t>
+      </w:r>
+      <w:r>
+        <w:rPr>
           <w:sz w:val="40"/>
           <w:szCs w:val="40"/>
         </w:rPr>
-        <w:t>Извеждане на изводи и заключения на базата на разработения проект</w:t>
-      </w:r>
-      <w:r>
-        <w:rPr>
-          <w:sz w:val="40"/>
-          <w:szCs w:val="40"/>
-        </w:rPr>
         <w:br w:type="page"/>
       </w:r>
     </w:p>
@@ -2324,7 +2510,43 @@
         <w:rPr>
           <w:rFonts w:eastAsia="Arial"/>
         </w:rPr>
-        <w:t>: В техническия анализ кендъла е визуално представяне на движението на цената за определен период от време. Всеки кендъл показва opening, closing, high и low цените на даден актив през този период от време. Тялото на кендъла представлява opening и closing цените, докато " wicks" или " shadows" над и под тялото представляват съответно high и low цените. Кендълите могат да се използват за идентифициране на трендове  и pattern - ите в движенията на цените, като bullish или bearish трендове.</w:t>
+        <w:t xml:space="preserve">: В техническия анализ </w:t>
+      </w:r>
+      <w:r>
+        <w:rPr>
+          <w:rFonts w:eastAsia="Arial"/>
+        </w:rPr>
+        <w:t>candle - a</w:t>
+      </w:r>
+      <w:r>
+        <w:rPr>
+          <w:rFonts w:eastAsia="Arial"/>
+        </w:rPr>
+        <w:t xml:space="preserve"> е визуално представяне на движението на цената за определен период от време. Всеки кендъл показва opening, closing, high и low цените на даден актив през този период от време. Тялото на </w:t>
+      </w:r>
+      <w:r>
+        <w:rPr>
+          <w:rFonts w:eastAsia="Arial"/>
+        </w:rPr>
+        <w:t>candle - a</w:t>
+      </w:r>
+      <w:r>
+        <w:rPr>
+          <w:rFonts w:eastAsia="Arial"/>
+        </w:rPr>
+        <w:t xml:space="preserve"> представлява opening и closing цените, докато " wicks" или " shadows" над и под тялото представляват съответно high и low цените. </w:t>
+      </w:r>
+      <w:r>
+        <w:rPr>
+          <w:rFonts w:eastAsia="Arial"/>
+        </w:rPr>
+        <w:t>Candle - ите</w:t>
+      </w:r>
+      <w:r>
+        <w:rPr>
+          <w:rFonts w:eastAsia="Arial"/>
+        </w:rPr>
+        <w:t xml:space="preserve"> могат да се използват за идентифициране на трендове  и pattern - ите в движенията на цените, като bullish или bearish трендове.</w:t>
       </w:r>
     </w:p>
     <w:p>
@@ -2436,7 +2658,19 @@
         <w:rPr>
           <w:rFonts w:eastAsia="Arial"/>
         </w:rPr>
-        <w:t>: Zero line-a е хоризонтална линия на технически индикатори, като MACD (Moving Average Convergence Divergence), която представлява неутрална позиция на пазара. Това е точката, в която сигналната линия и линията MACD се пресичат, което показва, че няма трендове в нито една посока. Когато линията на MACD пресича над нулевата линия, това е bullish сигнал, показващ, че тренда се измества нагоре. Обратно, когато линията на MACD пресича под нулевата линия, това е bearish сигнал, показващ, че тренда се измества към низходяща посока.</w:t>
+        <w:t xml:space="preserve">: Zero </w:t>
+      </w:r>
+      <w:r>
+        <w:rPr>
+          <w:rFonts w:eastAsia="Arial"/>
+        </w:rPr>
+        <w:t>line - a</w:t>
+      </w:r>
+      <w:r>
+        <w:rPr>
+          <w:rFonts w:eastAsia="Arial"/>
+        </w:rPr>
+        <w:t xml:space="preserve"> е хоризонтална линия на технически индикатори, като MACD (Moving Average Convergence Divergence), която представлява неутрална позиция на пазара. Това е точката, в която сигналната линия и линията MACD се пресичат, което показва, че няма трендове в нито една посока. Когато линията на MACD пресича над нулевата линия, това е bullish сигнал, показващ, че тренда се измества нагоре. Обратно, когато линията на MACD пресича под нулевата линия, това е bearish сигнал, показващ, че тренда се измества към низходяща посока.</w:t>
       </w:r>
     </w:p>
     <w:p>
@@ -2460,7 +2694,19 @@
         <w:rPr>
           <w:rFonts w:eastAsia="Arial"/>
         </w:rPr>
-        <w:t>Bullish и bearish пазарите и zero line-a са важни за търговците да вземат информирани решения относно покупката и продажбата на криптовалути. Чрез анализиране на движенията на цените чрез кендъли, идентифициране на bullish и bearish трендове и използване на технически индикатори като zero line - a, търговците могат да получат представа за пазарните настроения и да разработят ефективни стратегии за търговия, които да максимизират техните печалби.</w:t>
+        <w:t xml:space="preserve">Bullish и bearish пазарите и zero </w:t>
+      </w:r>
+      <w:r>
+        <w:rPr>
+          <w:rFonts w:eastAsia="Arial"/>
+        </w:rPr>
+        <w:t>line - a</w:t>
+      </w:r>
+      <w:r>
+        <w:rPr>
+          <w:rFonts w:eastAsia="Arial"/>
+        </w:rPr>
+        <w:t xml:space="preserve"> са важни за търговците да вземат информирани решения относно покупката и продажбата на криптовалути. Чрез анализиране на движенията на цените чрез кендъли, идентифициране на bullish и bearish трендове и използване на технически индикатори като zero line - a, търговците могат да получат представа за пазарните настроения и да разработят ефективни стратегии за търговия, които да максимизират техните печалби.</w:t>
       </w:r>
     </w:p>
     <w:p>
@@ -2512,7 +2758,26 @@
         <w:rPr>
           <w:rFonts w:eastAsia="Arial"/>
         </w:rPr>
-        <w:t>В техническия анализ термините "wick" и "shadow" се използват, за да опишат тънките линии, които се простират от горната и долната част на кендълите на графика.</w:t>
+        <w:t xml:space="preserve">В техническия анализ термините "wick" и "shadow" се използват, за да опишат тънките линии, които се простират от горната и долната част на </w:t>
+      </w:r>
+      <w:r>
+        <w:rPr>
+          <w:rFonts w:eastAsia="Arial"/>
+          <w:lang w:val="en-US"/>
+        </w:rPr>
+        <w:t>c</w:t>
+      </w:r>
+      <w:r>
+        <w:rPr>
+          <w:rFonts w:eastAsia="Arial"/>
+        </w:rPr>
+        <w:t>andle - ите</w:t>
+      </w:r>
+      <w:r>
+        <w:rPr>
+          <w:rFonts w:eastAsia="Arial"/>
+        </w:rPr>
+        <w:t xml:space="preserve"> на графика.</w:t>
       </w:r>
     </w:p>
     <w:p>
@@ -2543,7 +2808,55 @@
         <w:rPr>
           <w:rFonts w:eastAsia="Arial"/>
         </w:rPr>
-        <w:t>, които се простират от върха на кендъла,са известни като горен wick (опашчица), докато wick или shadow, които се намират на дъното на кендъла, са известени като долена опашчица или „сянка“. Дължината на опашчицата показва колко цената на актива се е преместила над или под opening или closing цената през периода на трейдването.</w:t>
+        <w:t xml:space="preserve">, които се простират от върха на </w:t>
+      </w:r>
+      <w:r>
+        <w:rPr>
+          <w:rFonts w:eastAsia="Arial"/>
+        </w:rPr>
+        <w:t>candle - a</w:t>
+      </w:r>
+      <w:r>
+        <w:rPr>
+          <w:rFonts w:eastAsia="Arial"/>
+        </w:rPr>
+        <w:t xml:space="preserve">,са известни като горен wick (опашчица), докато wick или shadow, които се намират на дъното на </w:t>
+      </w:r>
+      <w:r>
+        <w:rPr>
+          <w:rFonts w:eastAsia="Arial"/>
+        </w:rPr>
+        <w:t>candle - a</w:t>
+      </w:r>
+      <w:r>
+        <w:rPr>
+          <w:rFonts w:eastAsia="Arial"/>
+        </w:rPr>
+        <w:t xml:space="preserve">, са </w:t>
+      </w:r>
+      <w:r>
+        <w:rPr>
+          <w:rFonts w:eastAsia="Arial"/>
+        </w:rPr>
+        <w:t>известни</w:t>
+      </w:r>
+      <w:r>
+        <w:rPr>
+          <w:rFonts w:eastAsia="Arial"/>
+        </w:rPr>
+        <w:t xml:space="preserve"> като </w:t>
+      </w:r>
+      <w:r>
+        <w:rPr>
+          <w:rFonts w:eastAsia="Arial"/>
+        </w:rPr>
+        <w:t>долна</w:t>
+      </w:r>
+      <w:r>
+        <w:rPr>
+          <w:rFonts w:eastAsia="Arial"/>
+        </w:rPr>
+        <w:t xml:space="preserve"> опашчица или „сянка“. Дължината на опашчицата показва колко цената на актива се е преместила над или под opening или closing цената през периода на трейдването.</w:t>
       </w:r>
     </w:p>
     <w:p>
@@ -2604,7 +2917,31 @@
         <w:rPr>
           <w:rFonts w:eastAsia="Arial"/>
         </w:rPr>
-        <w:t>В допълнение, wicks and shadows могат да се използва за идентифициране на потенциални точки на обръщане на цената. Ако кендъла има дълъга горна опашчица, последван от дълъг долга дола „сянка“, това може да означава, че е имало много активност за покупка и продажба по време на периода на търговия, но активът в крайна сметка е closing price - a е бил на ниво, подобно на opening price - a. Това може да е знак за нерешителност на пазара, което може да доведе до обръщане на цената.</w:t>
+        <w:t xml:space="preserve">В допълнение, wicks and shadows могат да се използва за идентифициране на потенциални точки на обръщане на цената. Ако </w:t>
+      </w:r>
+      <w:r>
+        <w:rPr>
+          <w:rFonts w:eastAsia="Arial"/>
+        </w:rPr>
+        <w:t>candle - a</w:t>
+      </w:r>
+      <w:r>
+        <w:rPr>
+          <w:rFonts w:eastAsia="Arial"/>
+        </w:rPr>
+        <w:t xml:space="preserve"> има </w:t>
+      </w:r>
+      <w:r>
+        <w:rPr>
+          <w:rFonts w:eastAsia="Arial"/>
+        </w:rPr>
+        <w:t>дълга</w:t>
+      </w:r>
+      <w:r>
+        <w:rPr>
+          <w:rFonts w:eastAsia="Arial"/>
+        </w:rPr>
+        <w:t xml:space="preserve"> горна опашчица, последван от дълъг долга дола „сянка“, това може да означава, че е имало много активност за покупка и продажба по време на периода на търговия, но активът в крайна сметка е closing price - a е бил на ниво, подобно на opening price - a. Това може да е знак за нерешителност на пазара, което може да доведе до обръщане на цената.</w:t>
       </w:r>
     </w:p>
     <w:p>
@@ -2721,7 +3058,19 @@
         <w:rPr>
           <w:rFonts w:eastAsia="Arial"/>
         </w:rPr>
-        <w:t>MACD хистограмата бива създадена, като извадим 26 - period exponential moving average (EMA) от 12 - period EMA. Това изчисление създава линия, която се генерира над и под zero line-a, която представлява неутралната позиция на пазара.</w:t>
+        <w:t xml:space="preserve">MACD хистограмата бива създадена, като извадим 26 - period exponential moving average (EMA) от 12 - period EMA. Това изчисление създава линия, която се генерира над и под zero </w:t>
+      </w:r>
+      <w:r>
+        <w:rPr>
+          <w:rFonts w:eastAsia="Arial"/>
+        </w:rPr>
+        <w:t>line - a</w:t>
+      </w:r>
+      <w:r>
+        <w:rPr>
+          <w:rFonts w:eastAsia="Arial"/>
+        </w:rPr>
+        <w:t>, която представлява неутралната позиция на пазара.</w:t>
       </w:r>
     </w:p>
     <w:p>
@@ -2745,7 +3094,19 @@
         <w:rPr>
           <w:rFonts w:eastAsia="Arial"/>
         </w:rPr>
-        <w:t>След това хистограмата се генерира спрямо разликата между MACD линията и signal line-a, която обикновено е 9 - period EMA на MACD линията. Хистограмата показва кендъли, които са над или под zero line - a.</w:t>
+        <w:t xml:space="preserve">След това хистограмата се генерира спрямо разликата между MACD линията и signal </w:t>
+      </w:r>
+      <w:r>
+        <w:rPr>
+          <w:rFonts w:eastAsia="Arial"/>
+        </w:rPr>
+        <w:t>line - a</w:t>
+      </w:r>
+      <w:r>
+        <w:rPr>
+          <w:rFonts w:eastAsia="Arial"/>
+        </w:rPr>
+        <w:t>, която обикновено е 9 - period EMA на MACD линията. Хистограмата показва кендъли, които са над или под zero line - a.</w:t>
       </w:r>
     </w:p>
     <w:p>
@@ -2770,7 +3131,31 @@
           <w:rFonts w:eastAsia="Arial"/>
         </w:rPr>
         <w:lastRenderedPageBreak/>
-        <w:t>Когато MACD линията пресече над сигналната линия, кендълите на хистограмата стават положителни, което показва, че краткосрочния тренд е възходяща. Обратно, когато MACD линията пресече под сигналната линия, кендълите на хистограмата стават отрицателни, което показва, че краткосрочния тренд е низходяща.</w:t>
+        <w:t xml:space="preserve">Когато MACD линията пресече над сигналната линия, </w:t>
+      </w:r>
+      <w:r>
+        <w:rPr>
+          <w:rFonts w:eastAsia="Arial"/>
+        </w:rPr>
+        <w:t>candle - ите</w:t>
+      </w:r>
+      <w:r>
+        <w:rPr>
+          <w:rFonts w:eastAsia="Arial"/>
+        </w:rPr>
+        <w:t xml:space="preserve"> на хистограмата стават положителни, което показва, че краткосрочния тренд е възходяща. Обратно, когато MACD линията пресече под сигналната линия, </w:t>
+      </w:r>
+      <w:r>
+        <w:rPr>
+          <w:rFonts w:eastAsia="Arial"/>
+        </w:rPr>
+        <w:t>candle - ите</w:t>
+      </w:r>
+      <w:r>
+        <w:rPr>
+          <w:rFonts w:eastAsia="Arial"/>
+        </w:rPr>
+        <w:t xml:space="preserve"> на хистограмата стават отрицателни, което показва, че краткосрочния тренд е низходяща.</w:t>
       </w:r>
     </w:p>
     <w:p>
@@ -2794,7 +3179,31 @@
         <w:rPr>
           <w:rFonts w:eastAsia="Arial"/>
         </w:rPr>
-        <w:t>Търговците използват хистограми в индикатора MACD, за да идентифицират потенциални сигнали за покупка или продажба. Например, когато кендълите  на хистограмата станат положителни, това може да означава, че започва възходяща тренд (bullish market) и търговците може да обмислят закупуването на активите. От друга страна, когато кендълите на хистограмата станат отрицателни, това може да означава, че започва низходящ тренд (bearish market) и търговците може да обмислят продажбата на активите.</w:t>
+        <w:t xml:space="preserve">Търговците използват хистограми в индикатора MACD, за да идентифицират потенциални сигнали за покупка или продажба. Например, когато </w:t>
+      </w:r>
+      <w:r>
+        <w:rPr>
+          <w:rFonts w:eastAsia="Arial"/>
+        </w:rPr>
+        <w:t>candle - ите</w:t>
+      </w:r>
+      <w:r>
+        <w:rPr>
+          <w:rFonts w:eastAsia="Arial"/>
+        </w:rPr>
+        <w:t xml:space="preserve">  на хистограмата станат положителни, това може да означава, че започва възходяща тренд (bullish market) и търговците може да обмислят закупуването на активите. От друга страна, когато </w:t>
+      </w:r>
+      <w:r>
+        <w:rPr>
+          <w:rFonts w:eastAsia="Arial"/>
+        </w:rPr>
+        <w:t>candle - ите</w:t>
+      </w:r>
+      <w:r>
+        <w:rPr>
+          <w:rFonts w:eastAsia="Arial"/>
+        </w:rPr>
+        <w:t xml:space="preserve"> на хистограмата станат отрицателни, това може да означава, че започва низходящ тренд (bearish market) и търговците може да обмислят продажбата на активите.</w:t>
       </w:r>
     </w:p>
     <w:p>
@@ -3362,7 +3771,19 @@
         <w:rPr>
           <w:rFonts w:eastAsia="Arial"/>
         </w:rPr>
-        <w:t>Стратегията MACD (Moving Average Convergence Divergence) е популярен инструмент за технически анализ, използван от трейдърите за идентифициране на потенциални възможности за трейдване на финансовите пазари. MACD се изчислява с помощта на два moving average-a (EMA) за различни периоди от време и се използва за генериране на сигнали, които показват дали дадена валута е купувана твърде много  или е продавана твърде много в даден период от време. Стратегията включва покупка и продажба на активи въз основа на тези сигнали.</w:t>
+        <w:t xml:space="preserve">Стратегията MACD (Moving Average Convergence Divergence) е популярен инструмент за технически анализ, използван от трейдърите за идентифициране на потенциални възможности за трейдване на финансовите пазари. MACD се изчислява с помощта на два moving </w:t>
+      </w:r>
+      <w:r>
+        <w:rPr>
+          <w:rFonts w:eastAsia="Arial"/>
+        </w:rPr>
+        <w:t>average - a</w:t>
+      </w:r>
+      <w:r>
+        <w:rPr>
+          <w:rFonts w:eastAsia="Arial"/>
+        </w:rPr>
+        <w:t xml:space="preserve"> (EMA) за различни периоди от време и се използва за генериране на сигнали, които показват дали дадена валута е купувана твърде много  или е продавана твърде много в даден период от време. Стратегията включва покупка и продажба на активи въз основа на тези сигнали.</w:t>
       </w:r>
     </w:p>
     <w:p>
@@ -3834,7 +4255,7 @@
                     <pic:cNvPicPr preferRelativeResize="0"/>
                   </pic:nvPicPr>
                   <pic:blipFill>
-                    <a:blip r:embed="rId7"/>
+                    <a:blip r:embed="rId8"/>
                     <a:srcRect/>
                     <a:stretch>
                       <a:fillRect/>
@@ -4841,7 +5262,7 @@
                     <pic:cNvPicPr preferRelativeResize="0"/>
                   </pic:nvPicPr>
                   <pic:blipFill>
-                    <a:blip r:embed="rId8"/>
+                    <a:blip r:embed="rId9"/>
                     <a:srcRect/>
                     <a:stretch>
                       <a:fillRect/>
@@ -4993,7 +5414,19 @@
           <w:rFonts w:eastAsia="Arial"/>
         </w:rPr>
         <w:lastRenderedPageBreak/>
-        <w:t xml:space="preserve">да загубите е, ако цената падне с 0.05% под последния записан high на кендълите (за тази цел е създадена променлива, която се казва highest_candle_price, която има за цел, след покупката на даден актив да запазва в себе си най - високата стойност, която цената е стигнала от началото на покупката ) </w:t>
+        <w:t xml:space="preserve">да загубите е, ако цената падне с 0.05% под последния записан high на </w:t>
+      </w:r>
+      <w:r>
+        <w:rPr>
+          <w:rFonts w:eastAsia="Arial"/>
+        </w:rPr>
+        <w:t>candle - ите</w:t>
+      </w:r>
+      <w:r>
+        <w:rPr>
+          <w:rFonts w:eastAsia="Arial"/>
+        </w:rPr>
+        <w:t xml:space="preserve"> (за тази цел е създадена променлива, която се казва highest_candle_price, която има за цел, след покупката на даден актив да запазва в себе си най - високата стойност, която цената е стигнала от началото на покупката ) </w:t>
       </w:r>
     </w:p>
     <w:p>
@@ -5076,7 +5509,7 @@
                     <pic:cNvPicPr preferRelativeResize="0"/>
                   </pic:nvPicPr>
                   <pic:blipFill>
-                    <a:blip r:embed="rId9"/>
+                    <a:blip r:embed="rId10"/>
                     <a:srcRect/>
                     <a:stretch>
                       <a:fillRect/>
@@ -10609,6 +11042,7 @@
         <w:rPr>
           <w:rFonts w:ascii="Arial" w:eastAsia="Arial" w:hAnsi="Arial" w:cs="Arial"/>
         </w:rPr>
+        <w:lastRenderedPageBreak/>
         <w:t xml:space="preserve">  </w:t>
       </w:r>
     </w:p>
@@ -13201,16 +13635,32 @@
           <w:rFonts w:eastAsia="Arial"/>
         </w:rPr>
         <w:lastRenderedPageBreak/>
-        <w:t xml:space="preserve">В кода по - горе има няколко основни неща, но другата част, която не съм качил, е като от предходния код(за тестването на бота в миналото на пазара). В началото, след като установя връзка с Binance, ъпдейтвам последният взет кендъл от пазара, тъй като в момента на свързването, ако кендъла не е затворен, информацията бива взета недовършена. Следователно в Websocket - a ъпдейтвам последния ред кендъл и от там нататък, когато kline[‘x’] = True, това означава, че кендъла е затворил, следователно го добавяме в DataFrame - a, като по - надолу взимам цената на актива. В края на кода пиша ws.run_forever(), за да може програмата да спре да работи, само когато я затворим </w:t>
-      </w:r>
-    </w:p>
-    <w:p>
-      <w:pPr>
-        <w:jc w:val="center"/>
-        <w:rPr>
-          <w:rFonts w:eastAsia="Arial"/>
-        </w:rPr>
-      </w:pPr>
+        <w:t xml:space="preserve">В кода по - горе има няколко основни неща, но другата част, която не съм качил, е като от предходния код(за тестването на бота в миналото на пазара). В началото, след като установя връзка с Binance, ъпдейтвам последният взет кендъл от пазара, тъй като в момента на свързването, ако </w:t>
+      </w:r>
+      <w:r>
+        <w:rPr>
+          <w:rFonts w:eastAsia="Arial"/>
+        </w:rPr>
+        <w:t>candle - a</w:t>
+      </w:r>
+      <w:r>
+        <w:rPr>
+          <w:rFonts w:eastAsia="Arial"/>
+        </w:rPr>
+        <w:t xml:space="preserve"> не е затворен, информацията бива взета недовършена. Следователно в Websocket - a ъпдейтвам последния ред кендъл и от там нататък, когато kline[‘x’] = True, това означава, че </w:t>
+      </w:r>
+      <w:r>
+        <w:rPr>
+          <w:rFonts w:eastAsia="Arial"/>
+        </w:rPr>
+        <w:t>candle - a</w:t>
+      </w:r>
+      <w:r>
+        <w:rPr>
+          <w:rFonts w:eastAsia="Arial"/>
+        </w:rPr>
+        <w:t xml:space="preserve"> е затворил, следователно го добавяме в DataFrame - a, като по - надолу взимам цената на актива. В края на кода пиша ws.run_forever(), за да може програмата да спре да работи, само когато я затворим </w:t>
+      </w:r>
     </w:p>
     <w:p>
       <w:pPr>
@@ -13288,19 +13738,6 @@
         </w:rPr>
         <w:fldChar w:fldCharType="end"/>
       </w:r>
-    </w:p>
-    <w:p>
-      <w:pPr>
-        <w:pStyle w:val="Heading2"/>
-        <w:jc w:val="both"/>
-        <w:rPr>
-          <w:rFonts w:eastAsia="Arial"/>
-          <w:b w:val="0"/>
-          <w:color w:val="808080"/>
-          <w:sz w:val="24"/>
-          <w:szCs w:val="24"/>
-        </w:rPr>
-      </w:pPr>
       <w:bookmarkStart w:id="13" w:name="_8d2bdm996tsf" w:colFirst="0" w:colLast="0"/>
       <w:bookmarkEnd w:id="13"/>
     </w:p>
@@ -13338,7 +13775,19 @@
         <w:rPr>
           <w:rFonts w:eastAsia="Arial"/>
         </w:rPr>
-        <w:t xml:space="preserve"> (в съответия </w:t>
+        <w:t xml:space="preserve"> (в </w:t>
+      </w:r>
+      <w:r>
+        <w:rPr>
+          <w:rFonts w:eastAsia="Arial"/>
+        </w:rPr>
+        <w:t>съответния</w:t>
+      </w:r>
+      <w:r>
+        <w:rPr>
+          <w:rFonts w:eastAsia="Arial"/>
+        </w:rPr>
+        <w:t xml:space="preserve"> </w:t>
       </w:r>
       <w:r>
         <w:rPr>
@@ -13351,7 +13800,19 @@
         <w:rPr>
           <w:rFonts w:eastAsia="Arial"/>
         </w:rPr>
-        <w:t xml:space="preserve">, който сте избрали, като търябва да имате свален езикът </w:t>
+        <w:t xml:space="preserve">, който сте избрали, като </w:t>
+      </w:r>
+      <w:r>
+        <w:rPr>
+          <w:rFonts w:eastAsia="Arial"/>
+        </w:rPr>
+        <w:t>трябва</w:t>
+      </w:r>
+      <w:r>
+        <w:rPr>
+          <w:rFonts w:eastAsia="Arial"/>
+        </w:rPr>
+        <w:t xml:space="preserve"> да имате свален езикът </w:t>
       </w:r>
       <w:r>
         <w:rPr>
@@ -13399,7 +13860,7 @@
                     <pic:cNvPicPr preferRelativeResize="0"/>
                   </pic:nvPicPr>
                   <pic:blipFill>
-                    <a:blip r:embed="rId10"/>
+                    <a:blip r:embed="rId11"/>
                     <a:srcRect/>
                     <a:stretch>
                       <a:fillRect/>
@@ -13433,13 +13894,195 @@
         <w:rPr>
           <w:rFonts w:eastAsia="Arial"/>
         </w:rPr>
-        <w:t xml:space="preserve">Основният файл ще бъде btctusd_bot.py. Когато го отворите, нагласяте символа, както и интервала от време за търговия (съветвам да не променяте нищо, защото това е само прототип. Този бот ще бъде разработен много по - добре и с много повече функции). Отваряте файла, след което натискате </w:t>
+        <w:t xml:space="preserve">Основният файл ще бъде </w:t>
+      </w:r>
+      <w:r>
+        <w:rPr>
+          <w:rFonts w:eastAsia="Arial"/>
+          <w:lang w:val="en-US"/>
+        </w:rPr>
+        <w:t>“</w:t>
+      </w:r>
+      <w:r>
+        <w:rPr>
+          <w:rFonts w:eastAsia="Arial"/>
+        </w:rPr>
+        <w:t>btctusd_bot.py</w:t>
+      </w:r>
+      <w:r>
+        <w:rPr>
+          <w:rFonts w:eastAsia="Arial"/>
+          <w:lang w:val="en-US"/>
+        </w:rPr>
+        <w:t>”</w:t>
+      </w:r>
+      <w:r>
+        <w:rPr>
+          <w:rFonts w:eastAsia="Arial"/>
+        </w:rPr>
+        <w:t xml:space="preserve"> (Ако искате да търгувате с истински пари)</w:t>
+      </w:r>
+      <w:r>
+        <w:rPr>
+          <w:rFonts w:eastAsia="Arial"/>
+        </w:rPr>
+        <w:t>.</w:t>
+      </w:r>
+      <w:r>
+        <w:rPr>
+          <w:rFonts w:eastAsia="Arial"/>
+        </w:rPr>
+        <w:t xml:space="preserve"> Ако искате да търгувате с изкуствени пари, просто променяте стойността на променливата „</w:t>
+      </w:r>
+      <w:r>
+        <w:rPr>
+          <w:rFonts w:eastAsia="Arial"/>
+          <w:lang w:val="en-US"/>
+        </w:rPr>
+        <w:t>wallet</w:t>
+      </w:r>
+      <w:r>
+        <w:rPr>
+          <w:rFonts w:eastAsia="Arial"/>
+        </w:rPr>
+        <w:t xml:space="preserve">“ в </w:t>
+      </w:r>
+      <w:r>
+        <w:rPr>
+          <w:rFonts w:eastAsia="Arial"/>
+          <w:lang w:val="en-US"/>
+        </w:rPr>
+        <w:t>“rewriting_the_code.py”</w:t>
+      </w:r>
+      <w:r>
+        <w:rPr>
+          <w:rFonts w:eastAsia="Arial"/>
+        </w:rPr>
+        <w:t>, като трябва да стартирате този файл, а не „</w:t>
+      </w:r>
+      <w:r>
+        <w:rPr>
+          <w:rFonts w:eastAsia="Arial"/>
+          <w:lang w:val="en-US"/>
+        </w:rPr>
+        <w:t>btctusd_bot.py</w:t>
+      </w:r>
+      <w:r>
+        <w:rPr>
+          <w:rFonts w:eastAsia="Arial"/>
+        </w:rPr>
+        <w:t>“</w:t>
+      </w:r>
+      <w:r>
+        <w:rPr>
+          <w:rFonts w:eastAsia="Arial"/>
+          <w:lang w:val="en-US"/>
+        </w:rPr>
+        <w:t xml:space="preserve">. </w:t>
+      </w:r>
+      <w:r>
+        <w:rPr>
+          <w:rFonts w:eastAsia="Arial"/>
+        </w:rPr>
+        <w:t xml:space="preserve">След като отворите някой от файловете, трябв да отворите терминала/конзолата на съответния </w:t>
+      </w:r>
+      <w:r>
+        <w:rPr>
+          <w:rFonts w:eastAsia="Arial"/>
+          <w:lang w:val="en-US"/>
+        </w:rPr>
+        <w:t>code editor</w:t>
+      </w:r>
+      <w:r>
+        <w:rPr>
+          <w:rFonts w:eastAsia="Arial"/>
+        </w:rPr>
+        <w:t xml:space="preserve"> който ползвате и да напишете следната команда: „</w:t>
+      </w:r>
+      <w:r>
+        <w:rPr>
+          <w:rFonts w:eastAsia="Arial"/>
+          <w:lang w:val="en-US"/>
+        </w:rPr>
+        <w:t>pip install requirements.txt</w:t>
+      </w:r>
+      <w:r>
+        <w:rPr>
+          <w:rFonts w:eastAsia="Arial"/>
+        </w:rPr>
+        <w:t>“</w:t>
+      </w:r>
+      <w:r>
+        <w:rPr>
+          <w:rFonts w:eastAsia="Arial"/>
+          <w:lang w:val="en-US"/>
+        </w:rPr>
+        <w:t xml:space="preserve"> (terminal – a </w:t>
+      </w:r>
+      <w:r>
+        <w:rPr>
+          <w:rFonts w:eastAsia="Arial"/>
+        </w:rPr>
+        <w:t xml:space="preserve">във </w:t>
+      </w:r>
+      <w:r>
+        <w:rPr>
+          <w:rFonts w:eastAsia="Arial"/>
+          <w:lang w:val="en-US"/>
+        </w:rPr>
+        <w:t xml:space="preserve">Visual Studio code </w:t>
+      </w:r>
+      <w:r>
+        <w:rPr>
+          <w:rFonts w:eastAsia="Arial"/>
+        </w:rPr>
+        <w:t xml:space="preserve">се отваря с натискането на </w:t>
       </w:r>
       <w:r>
         <w:rPr>
           <w:rFonts w:eastAsia="Arial"/>
           <w:b/>
         </w:rPr>
+        <w:t xml:space="preserve">Ctrl + </w:t>
+      </w:r>
+      <w:r>
+        <w:rPr>
+          <w:rFonts w:eastAsia="Arial"/>
+          <w:b/>
+          <w:lang w:val="en-US"/>
+        </w:rPr>
+        <w:t>J</w:t>
+      </w:r>
+      <w:r>
+        <w:rPr>
+          <w:rFonts w:eastAsia="Arial"/>
+          <w:lang w:val="en-US"/>
+        </w:rPr>
+        <w:t>)</w:t>
+      </w:r>
+      <w:r>
+        <w:rPr>
+          <w:rFonts w:eastAsia="Arial"/>
+        </w:rPr>
+        <w:t>.</w:t>
+      </w:r>
+      <w:r>
+        <w:rPr>
+          <w:rFonts w:eastAsia="Arial"/>
+        </w:rPr>
+        <w:t xml:space="preserve"> </w:t>
+      </w:r>
+      <w:r>
+        <w:rPr>
+          <w:rFonts w:eastAsia="Arial"/>
+        </w:rPr>
+        <w:t xml:space="preserve"> Когато го отворите, нагласяте символа, както и интервала от време за търговия (съветвам да не променяте нищо, защото това е само прототип. Този бот ще бъде разработен много по - добре и с много повече функции). Отваряте файла, след което натискате </w:t>
+      </w:r>
+      <w:r>
+        <w:rPr>
+          <w:rFonts w:eastAsia="Arial"/>
+          <w:b/>
+        </w:rPr>
         <w:t xml:space="preserve">Ctrl + f5 </w:t>
       </w:r>
       <w:r>
@@ -13451,18 +14094,91 @@
     </w:p>
     <w:p>
       <w:pPr>
+        <w:jc w:val="both"/>
+        <w:rPr>
+          <w:rFonts w:eastAsia="Arial"/>
+        </w:rPr>
+      </w:pPr>
+      <w:bookmarkStart w:id="15" w:name="_GoBack"/>
+      <w:bookmarkEnd w:id="15"/>
+    </w:p>
+    <w:p>
+      <w:pPr>
+        <w:jc w:val="both"/>
+        <w:rPr>
+          <w:rFonts w:eastAsia="Arial"/>
+          <w:b/>
+          <w:lang w:val="en-US"/>
+        </w:rPr>
+      </w:pPr>
+      <w:r>
+        <w:rPr>
+          <w:rFonts w:eastAsia="Arial"/>
+          <w:b/>
+        </w:rPr>
+        <w:t>!ВАЖНО!</w:t>
+      </w:r>
+      <w:r>
+        <w:rPr>
+          <w:rFonts w:eastAsia="Arial"/>
+          <w:b/>
+        </w:rPr>
+        <w:t xml:space="preserve"> – Преди да стартирате проекта, трябва да отворите файла „</w:t>
+      </w:r>
+      <w:r>
+        <w:rPr>
+          <w:rFonts w:eastAsia="Arial"/>
+          <w:b/>
+          <w:lang w:val="en-US"/>
+        </w:rPr>
+        <w:t>credits.py</w:t>
+      </w:r>
+      <w:r>
+        <w:rPr>
+          <w:rFonts w:eastAsia="Arial"/>
+          <w:b/>
+        </w:rPr>
+        <w:t xml:space="preserve">“ и да поставите своите </w:t>
+      </w:r>
+      <w:r>
+        <w:rPr>
+          <w:rFonts w:eastAsia="Arial"/>
+          <w:b/>
+          <w:lang w:val="en-US"/>
+        </w:rPr>
+        <w:t xml:space="preserve">API key </w:t>
+      </w:r>
+      <w:r>
+        <w:rPr>
+          <w:rFonts w:eastAsia="Arial"/>
+          <w:b/>
+        </w:rPr>
+        <w:t xml:space="preserve">и </w:t>
+      </w:r>
+      <w:r>
+        <w:rPr>
+          <w:rFonts w:eastAsia="Arial"/>
+          <w:b/>
+          <w:lang w:val="en-US"/>
+        </w:rPr>
+        <w:t>API secret key</w:t>
+      </w:r>
+    </w:p>
+    <w:p>
+      <w:pPr>
         <w:pStyle w:val="Heading1"/>
         <w:jc w:val="both"/>
         <w:rPr>
           <w:rFonts w:eastAsia="Arial"/>
         </w:rPr>
       </w:pPr>
-      <w:bookmarkStart w:id="15" w:name="_35nkun2" w:colFirst="0" w:colLast="0"/>
-      <w:bookmarkEnd w:id="15"/>
-      <w:r>
-        <w:rPr>
-          <w:rFonts w:eastAsia="Arial"/>
-        </w:rPr>
+      <w:bookmarkStart w:id="16" w:name="_35nkun2" w:colFirst="0" w:colLast="0"/>
+      <w:bookmarkEnd w:id="16"/>
+      <w:r>
+        <w:rPr>
+          <w:rFonts w:eastAsia="Arial"/>
+        </w:rPr>
+        <w:lastRenderedPageBreak/>
         <w:t>Заключение</w:t>
       </w:r>
     </w:p>
@@ -13477,15 +14193,7 @@
         <w:rPr>
           <w:rFonts w:eastAsia="Arial"/>
         </w:rPr>
-        <w:t xml:space="preserve"> В заключение мога само да кажа, че този проект беше много предизвикателен, а на много моменти си помислих, че няма да се получи и бях готов да се от</w:t>
-      </w:r>
-      <w:bookmarkStart w:id="16" w:name="_GoBack"/>
-      <w:bookmarkEnd w:id="16"/>
-      <w:r>
-        <w:rPr>
-          <w:rFonts w:eastAsia="Arial"/>
-        </w:rPr>
-        <w:t xml:space="preserve">кажа. Този бот е само началото на нещо по - голямо, нещо по - добро, нещо революционно в моя живот. </w:t>
+        <w:t xml:space="preserve"> В заключение мога само да кажа, че този проект беше много предизвикателен, а на много моменти си помислих, че няма да се получи и бях готов да се откажа. Този бот е само началото на нещо по - голямо, нещо по - добро, нещо революционно в моя живот. </w:t>
       </w:r>
     </w:p>
     <w:p>
@@ -13529,7 +14237,7 @@
           <w:rFonts w:eastAsia="Arial"/>
         </w:rPr>
       </w:pPr>
-      <w:hyperlink r:id="rId11">
+      <w:hyperlink r:id="rId12">
         <w:r>
           <w:rPr>
             <w:color w:val="0000EE"/>
@@ -13546,7 +14254,7 @@
           <w:rFonts w:eastAsia="Arial"/>
         </w:rPr>
       </w:pPr>
-      <w:hyperlink r:id="rId12">
+      <w:hyperlink r:id="rId13">
         <w:r>
           <w:rPr>
             <w:color w:val="0000EE"/>
@@ -13563,7 +14271,7 @@
           <w:rFonts w:eastAsia="Arial"/>
         </w:rPr>
       </w:pPr>
-      <w:hyperlink r:id="rId13">
+      <w:hyperlink r:id="rId14">
         <w:r>
           <w:rPr>
             <w:color w:val="0000EE"/>
@@ -13580,7 +14288,7 @@
           <w:rFonts w:eastAsia="Arial"/>
         </w:rPr>
       </w:pPr>
-      <w:hyperlink r:id="rId14">
+      <w:hyperlink r:id="rId15">
         <w:r>
           <w:rPr>
             <w:color w:val="0000EE"/>
@@ -13597,7 +14305,7 @@
           <w:rFonts w:eastAsia="Arial"/>
         </w:rPr>
       </w:pPr>
-      <w:hyperlink r:id="rId15">
+      <w:hyperlink r:id="rId16">
         <w:r>
           <w:rPr>
             <w:color w:val="0000EE"/>
@@ -13628,7 +14336,7 @@
           <w:rFonts w:eastAsia="Arial"/>
         </w:rPr>
       </w:pPr>
-      <w:hyperlink r:id="rId16">
+      <w:hyperlink r:id="rId17">
         <w:r>
           <w:rPr>
             <w:rFonts w:eastAsia="Arial"/>
@@ -13651,7 +14359,7 @@
           <w:rFonts w:eastAsia="Arial"/>
         </w:rPr>
       </w:pPr>
-      <w:hyperlink r:id="rId17">
+      <w:hyperlink r:id="rId18">
         <w:r>
           <w:rPr>
             <w:color w:val="0000EE"/>
@@ -13668,7 +14376,7 @@
           <w:rFonts w:eastAsia="Arial"/>
         </w:rPr>
       </w:pPr>
-      <w:hyperlink r:id="rId18">
+      <w:hyperlink r:id="rId19">
         <w:r>
           <w:rPr>
             <w:color w:val="0000EE"/>
@@ -13685,7 +14393,7 @@
           <w:rFonts w:eastAsia="Arial"/>
         </w:rPr>
       </w:pPr>
-      <w:hyperlink r:id="rId19">
+      <w:hyperlink r:id="rId20">
         <w:r>
           <w:rPr>
             <w:color w:val="0000EE"/>
@@ -13702,7 +14410,7 @@
           <w:rFonts w:eastAsia="Arial"/>
         </w:rPr>
       </w:pPr>
-      <w:hyperlink r:id="rId20">
+      <w:hyperlink r:id="rId21">
         <w:r>
           <w:rPr>
             <w:color w:val="0000EE"/>
@@ -13719,7 +14427,7 @@
           <w:rFonts w:eastAsia="Arial"/>
         </w:rPr>
       </w:pPr>
-      <w:hyperlink r:id="rId21">
+      <w:hyperlink r:id="rId22">
         <w:r>
           <w:rPr>
             <w:color w:val="0000EE"/>
@@ -13736,7 +14444,7 @@
           <w:rFonts w:eastAsia="Arial"/>
         </w:rPr>
       </w:pPr>
-      <w:hyperlink r:id="rId22">
+      <w:hyperlink r:id="rId23">
         <w:r>
           <w:rPr>
             <w:rFonts w:eastAsia="Arial"/>
@@ -13754,7 +14462,7 @@
           <w:rFonts w:eastAsia="Arial"/>
         </w:rPr>
       </w:pPr>
-      <w:hyperlink r:id="rId23">
+      <w:hyperlink r:id="rId24">
         <w:r>
           <w:rPr>
             <w:rFonts w:eastAsia="Arial"/>
@@ -13772,7 +14480,7 @@
           <w:rFonts w:eastAsia="Arial"/>
         </w:rPr>
       </w:pPr>
-      <w:hyperlink r:id="rId24">
+      <w:hyperlink r:id="rId25">
         <w:r>
           <w:rPr>
             <w:rFonts w:eastAsia="Arial"/>
@@ -13790,7 +14498,7 @@
           <w:rFonts w:eastAsia="Arial"/>
         </w:rPr>
       </w:pPr>
-      <w:hyperlink r:id="rId25">
+      <w:hyperlink r:id="rId26">
         <w:r>
           <w:rPr>
             <w:rFonts w:eastAsia="Arial"/>
@@ -13808,7 +14516,7 @@
           <w:rFonts w:eastAsia="Arial"/>
         </w:rPr>
       </w:pPr>
-      <w:hyperlink r:id="rId26">
+      <w:hyperlink r:id="rId27">
         <w:r>
           <w:rPr>
             <w:rFonts w:eastAsia="Arial"/>
@@ -13826,7 +14534,7 @@
           <w:rFonts w:eastAsia="Arial"/>
         </w:rPr>
       </w:pPr>
-      <w:hyperlink r:id="rId27" w:anchor="query-margin-asset-market_data">
+      <w:hyperlink r:id="rId28" w:anchor="query-margin-asset-market_data">
         <w:r>
           <w:rPr>
             <w:rFonts w:eastAsia="Arial"/>
@@ -13904,7 +14612,6 @@
         <w:rPr>
           <w:rFonts w:ascii="Arial" w:eastAsia="Arial" w:hAnsi="Arial" w:cs="Arial"/>
         </w:rPr>
-        <w:lastRenderedPageBreak/>
         <w:t xml:space="preserve">Рецензия на дипломен проект </w:t>
       </w:r>
     </w:p>
@@ -14699,6 +15406,7 @@
           <w:rFonts w:ascii="Arial" w:eastAsia="Arial" w:hAnsi="Arial" w:cs="Arial"/>
           <w:color w:val="000000"/>
         </w:rPr>
+        <w:lastRenderedPageBreak/>
         <w:t>Качествата на дипломния проект дават основание ученикът/ ученичката ................................................... да бъде допуснат/а до защита пред членовете на комисията за подготовка, провеждане и оценяване на изпит чрез защита на дипломен проект- част по теория на професията.</w:t>
       </w:r>
     </w:p>
@@ -14729,7 +15437,6 @@
           <w:rFonts w:ascii="Arial" w:eastAsia="Arial" w:hAnsi="Arial" w:cs="Arial"/>
           <w:color w:val="000000"/>
         </w:rPr>
-        <w:lastRenderedPageBreak/>
         <w:t>.........05.2023г.</w:t>
       </w:r>
       <w:r>
@@ -14814,7 +15521,7 @@
       </w:r>
     </w:p>
     <w:sectPr>
-      <w:footerReference w:type="default" r:id="rId28"/>
+      <w:footerReference w:type="default" r:id="rId29"/>
       <w:pgSz w:w="11909" w:h="16834"/>
       <w:pgMar w:top="851" w:right="567" w:bottom="851" w:left="720" w:header="567" w:footer="510" w:gutter="0"/>
       <w:pgNumType w:start="1"/>
@@ -14868,7 +15575,7 @@
       <w:rPr>
         <w:noProof/>
       </w:rPr>
-      <w:t>33</w:t>
+      <w:t>31</w:t>
     </w:r>
     <w:r>
       <w:fldChar w:fldCharType="end"/>
@@ -14907,7 +15614,7 @@
   <w:abstractNum w:abstractNumId="0" w15:restartNumberingAfterBreak="0">
     <w:nsid w:val="54615F00"/>
     <w:multiLevelType w:val="multilevel"/>
-    <w:tmpl w:val="D38A07CA"/>
+    <w:tmpl w:val="6F6C0530"/>
     <w:lvl w:ilvl="0">
       <w:start w:val="1"/>
       <w:numFmt w:val="bullet"/>
@@ -14918,8 +15625,8 @@
       </w:pPr>
       <w:rPr>
         <w:rFonts w:ascii="Noto Sans Symbols" w:eastAsia="Noto Sans Symbols" w:hAnsi="Noto Sans Symbols" w:cs="Noto Sans Symbols"/>
-        <w:sz w:val="40"/>
-        <w:szCs w:val="40"/>
+        <w:sz w:val="24"/>
+        <w:szCs w:val="24"/>
       </w:rPr>
     </w:lvl>
     <w:lvl w:ilvl="1">
@@ -16031,4 +16738,16 @@
   </a:objectDefaults>
   <a:extraClrSchemeLst/>
 </a:theme>
+</file>
+
+<file path=customXml/item1.xml><?xml version="1.0" encoding="utf-8"?>
+<b:Sources xmlns:b="http://schemas.openxmlformats.org/officeDocument/2006/bibliography" xmlns="http://schemas.openxmlformats.org/officeDocument/2006/bibliography" SelectedStyle="\APASixthEditionOfficeOnline.xsl" StyleName="APA" Version="6"/>
+</file>
+
+<file path=customXml/itemProps1.xml><?xml version="1.0" encoding="utf-8"?>
+<ds:datastoreItem xmlns:ds="http://schemas.openxmlformats.org/officeDocument/2006/customXml" ds:itemID="{7D59E35A-8D30-41F8-BF83-452D7089729F}">
+  <ds:schemaRefs>
+    <ds:schemaRef ds:uri="http://schemas.openxmlformats.org/officeDocument/2006/bibliography"/>
+  </ds:schemaRefs>
+</ds:datastoreItem>
 </file>
</xml_diff>